<commit_message>
add GeneratorFillingClass, ParagraphPreprocess. Added generation of resume from third view(tested)
</commit_message>
<xml_diff>
--- a/src/main/resources/com/example/curriculumvitae/wordExamples/example.docx
+++ b/src/main/resources/com/example/curriculumvitae/wordExamples/example.docx
@@ -1,6 +1,6 @@
 
 <file path=word/document.xml><?xml version="1.0" encoding="utf-8"?>
-<w:document xmlns:r="http://schemas.openxmlformats.org/officeDocument/2006/relationships" xmlns:w="http://schemas.openxmlformats.org/wordprocessingml/2006/main" xmlns:w15="http://schemas.microsoft.com/office/word/2012/wordml" xmlns:m="http://schemas.openxmlformats.org/officeDocument/2006/math" xmlns:w14="http://schemas.microsoft.com/office/word/2010/wordml" xmlns:wp="http://schemas.openxmlformats.org/drawingml/2006/wordprocessingDrawing" xmlns:a="http://schemas.openxmlformats.org/drawingml/2006/main" xmlns:wp14="http://schemas.microsoft.com/office/word/2010/wordprocessingDrawing" xmlns:mc="http://schemas.openxmlformats.org/markup-compatibility/2006" xmlns:sl="http://schemas.openxmlformats.org/schemaLibrary/2006/main" xmlns:wne="http://schemas.microsoft.com/office/word/2006/wordml" xmlns:c="http://schemas.openxmlformats.org/drawingml/2006/chart" xmlns:cdr="http://schemas.openxmlformats.org/drawingml/2006/chartDrawing" xmlns:c14="http://schemas.microsoft.com/office/drawing/2007/8/2/chart" xmlns:dgm="http://schemas.openxmlformats.org/drawingml/2006/diagram" xmlns:pic="http://schemas.openxmlformats.org/drawingml/2006/picture" xmlns:xdr="http://schemas.openxmlformats.org/drawingml/2006/spreadsheetDrawing" xmlns:dsp="http://schemas.microsoft.com/office/drawing/2008/diagram" xmlns:xvml="urn:schemas-microsoft-com:office:excel" xmlns:o="urn:schemas-microsoft-com:office:office" xmlns:v="urn:schemas-microsoft-com:vml" xmlns:w10="urn:schemas-microsoft-com:office:word" xmlns:pvml="urn:schemas-microsoft-com:office:powerpoint" xmlns:cppr="http://schemas.microsoft.com/office/2006/coverPageProps" xmlns:odx="http://opendope.org/xpaths" xmlns:odc="http://opendope.org/conditions" xmlns:odq="http://opendope.org/questions" xmlns:oda="http://opendope.org/answers" xmlns:odi="http://opendope.org/components" xmlns:odgm="http://opendope.org/SmartArt/DataHierarchy" xmlns:b="http://schemas.openxmlformats.org/officeDocument/2006/bibliography" xmlns:wps="http://schemas.microsoft.com/office/word/2010/wordprocessingShape" xmlns:w16se="http://schemas.microsoft.com/office/word/2015/wordml/symex" xmlns:w16cid="http://schemas.microsoft.com/office/word/2016/wordml/cid" xmlns:wetp="http://schemas.microsoft.com/office/webextensions/taskpanes/2010/11" xmlns:we="http://schemas.microsoft.com/office/webextensions/webextension/2010/11" xmlns:comp="http://schemas.openxmlformats.org/drawingml/2006/compatibility" xmlns:lc="http://schemas.openxmlformats.org/drawingml/2006/lockedCanvas">
+<w:document xmlns:w="http://schemas.openxmlformats.org/wordprocessingml/2006/main" xmlns:w14="http://schemas.microsoft.com/office/word/2010/wordml" xmlns:wp="http://schemas.openxmlformats.org/drawingml/2006/wordprocessingDrawing" xmlns:r="http://schemas.openxmlformats.org/officeDocument/2006/relationships" xmlns:a="http://schemas.openxmlformats.org/drawingml/2006/main" xmlns:wp14="http://schemas.microsoft.com/office/word/2010/wordprocessingDrawing" xmlns:m="http://schemas.openxmlformats.org/officeDocument/2006/math" xmlns:w15="http://schemas.microsoft.com/office/word/2012/wordml" xmlns:mc="http://schemas.openxmlformats.org/markup-compatibility/2006" xmlns:sl="http://schemas.openxmlformats.org/schemaLibrary/2006/main" xmlns:wne="http://schemas.microsoft.com/office/word/2006/wordml" xmlns:c="http://schemas.openxmlformats.org/drawingml/2006/chart" xmlns:cdr="http://schemas.openxmlformats.org/drawingml/2006/chartDrawing" xmlns:c14="http://schemas.microsoft.com/office/drawing/2007/8/2/chart" xmlns:dgm="http://schemas.openxmlformats.org/drawingml/2006/diagram" xmlns:pic="http://schemas.openxmlformats.org/drawingml/2006/picture" xmlns:xdr="http://schemas.openxmlformats.org/drawingml/2006/spreadsheetDrawing" xmlns:dsp="http://schemas.microsoft.com/office/drawing/2008/diagram" xmlns:xvml="urn:schemas-microsoft-com:office:excel" xmlns:o="urn:schemas-microsoft-com:office:office" xmlns:v="urn:schemas-microsoft-com:vml" xmlns:w10="urn:schemas-microsoft-com:office:word" xmlns:pvml="urn:schemas-microsoft-com:office:powerpoint" xmlns:cppr="http://schemas.microsoft.com/office/2006/coverPageProps" xmlns:odx="http://opendope.org/xpaths" xmlns:odc="http://opendope.org/conditions" xmlns:odq="http://opendope.org/questions" xmlns:oda="http://opendope.org/answers" xmlns:odi="http://opendope.org/components" xmlns:odgm="http://opendope.org/SmartArt/DataHierarchy" xmlns:b="http://schemas.openxmlformats.org/officeDocument/2006/bibliography" xmlns:wps="http://schemas.microsoft.com/office/word/2010/wordprocessingShape" xmlns:w16se="http://schemas.microsoft.com/office/word/2015/wordml/symex" xmlns:w16cid="http://schemas.microsoft.com/office/word/2016/wordml/cid" xmlns:wetp="http://schemas.microsoft.com/office/webextensions/taskpanes/2010/11" xmlns:we="http://schemas.microsoft.com/office/webextensions/webextension/2010/11" xmlns:comp="http://schemas.openxmlformats.org/drawingml/2006/compatibility" xmlns:lc="http://schemas.openxmlformats.org/drawingml/2006/lockedCanvas">
   <w:body>
     <!-- Created by docx4j 6.1.2 (Apache licensed) using REFERENCE JAXB in Oracle Java 19 on Windows 10 -->
     <w:p>
@@ -116,7 +116,7 @@
         </w:tc>
         <w:tc>
           <w:tcPr>
-            <w:tcW w:w="7695"/>
+            <w:tcW w:w="7145"/>
             <w:tcBorders>
               <w:top w:val="nil"/>
               <w:left w:val="single" w:color="FFFFFF" w:sz="8" w:space="0"/>
@@ -126,8 +126,16 @@
           </w:tcPr>
           <w:p/>
           <w:p>
+            <w:pPr>
+              <w:jc w:val="left"/>
+            </w:pPr>
             <w:r>
-              <w:t>Cock</w:t>
+              <w:rPr>
+                <w:b/>
+                <w:sz w:val="36"/>
+                <w:u w:val="single"/>
+              </w:rPr>
+              <w:t>Васильцев Игорь Игоревич</w:t>
             </w:r>
           </w:p>
         </w:tc>
@@ -167,7 +175,7 @@
         </w:tc>
         <w:tc>
           <w:tcPr>
-            <w:tcW w:w="7695"/>
+            <w:tcW w:w="7145"/>
             <w:tcBorders>
               <w:top w:val="nil"/>
               <w:left w:val="single" w:color="FFFFFF" w:sz="8" w:space="0"/>
@@ -178,7 +186,7 @@
           <w:p/>
           <w:p>
             <w:r>
-              <w:t>Cock</w:t>
+              <w:t>f</w:t>
             </w:r>
           </w:p>
         </w:tc>
@@ -218,20 +226,15 @@
         </w:tc>
         <w:tc>
           <w:tcPr>
-            <w:tcW w:w="7695"/>
-            <w:tcBorders>
-              <w:top w:val="nil"/>
-              <w:left w:val="single" w:color="FFFFFF" w:sz="8" w:space="0"/>
-              <w:bottom w:val="single" w:color="FFFFFF" w:sz="8" w:space="0"/>
-              <w:right w:val="single" w:color="FFFFFF" w:sz="8" w:space="0"/>
-            </w:tcBorders>
-          </w:tcPr>
-          <w:p/>
-          <w:p>
-            <w:r>
-              <w:t>Cock</w:t>
-            </w:r>
-          </w:p>
+            <w:tcW w:w="7145"/>
+            <w:tcBorders>
+              <w:top w:val="nil"/>
+              <w:left w:val="single" w:color="FFFFFF" w:sz="8" w:space="0"/>
+              <w:bottom w:val="single" w:color="FFFFFF" w:sz="8" w:space="0"/>
+              <w:right w:val="single" w:color="FFFFFF" w:sz="8" w:space="0"/>
+            </w:tcBorders>
+          </w:tcPr>
+          <w:p/>
         </w:tc>
       </w:tr>
       <w:tr>
@@ -269,20 +272,15 @@
         </w:tc>
         <w:tc>
           <w:tcPr>
-            <w:tcW w:w="7695"/>
-            <w:tcBorders>
-              <w:top w:val="nil"/>
-              <w:left w:val="single" w:color="FFFFFF" w:sz="8" w:space="0"/>
-              <w:bottom w:val="single" w:color="FFFFFF" w:sz="8" w:space="0"/>
-              <w:right w:val="single" w:color="FFFFFF" w:sz="8" w:space="0"/>
-            </w:tcBorders>
-          </w:tcPr>
-          <w:p/>
-          <w:p>
-            <w:r>
-              <w:t>Cock</w:t>
-            </w:r>
-          </w:p>
+            <w:tcW w:w="7145"/>
+            <w:tcBorders>
+              <w:top w:val="nil"/>
+              <w:left w:val="single" w:color="FFFFFF" w:sz="8" w:space="0"/>
+              <w:bottom w:val="single" w:color="FFFFFF" w:sz="8" w:space="0"/>
+              <w:right w:val="single" w:color="FFFFFF" w:sz="8" w:space="0"/>
+            </w:tcBorders>
+          </w:tcPr>
+          <w:p/>
         </w:tc>
       </w:tr>
       <w:tr>
@@ -320,20 +318,15 @@
         </w:tc>
         <w:tc>
           <w:tcPr>
-            <w:tcW w:w="7695"/>
-            <w:tcBorders>
-              <w:top w:val="nil"/>
-              <w:left w:val="single" w:color="FFFFFF" w:sz="8" w:space="0"/>
-              <w:bottom w:val="single" w:color="FFFFFF" w:sz="8" w:space="0"/>
-              <w:right w:val="single" w:color="FFFFFF" w:sz="8" w:space="0"/>
-            </w:tcBorders>
-          </w:tcPr>
-          <w:p/>
-          <w:p>
-            <w:r>
-              <w:t>Cock</w:t>
-            </w:r>
-          </w:p>
+            <w:tcW w:w="7145"/>
+            <w:tcBorders>
+              <w:top w:val="nil"/>
+              <w:left w:val="single" w:color="FFFFFF" w:sz="8" w:space="0"/>
+              <w:bottom w:val="single" w:color="FFFFFF" w:sz="8" w:space="0"/>
+              <w:right w:val="single" w:color="FFFFFF" w:sz="8" w:space="0"/>
+            </w:tcBorders>
+          </w:tcPr>
+          <w:p/>
         </w:tc>
       </w:tr>
       <w:tr>
@@ -371,20 +364,15 @@
         </w:tc>
         <w:tc>
           <w:tcPr>
-            <w:tcW w:w="7695"/>
-            <w:tcBorders>
-              <w:top w:val="nil"/>
-              <w:left w:val="single" w:color="FFFFFF" w:sz="8" w:space="0"/>
-              <w:bottom w:val="single" w:color="FFFFFF" w:sz="8" w:space="0"/>
-              <w:right w:val="single" w:color="FFFFFF" w:sz="8" w:space="0"/>
-            </w:tcBorders>
-          </w:tcPr>
-          <w:p/>
-          <w:p>
-            <w:r>
-              <w:t>Cock</w:t>
-            </w:r>
-          </w:p>
+            <w:tcW w:w="7145"/>
+            <w:tcBorders>
+              <w:top w:val="nil"/>
+              <w:left w:val="single" w:color="FFFFFF" w:sz="8" w:space="0"/>
+              <w:bottom w:val="single" w:color="FFFFFF" w:sz="8" w:space="0"/>
+              <w:right w:val="single" w:color="FFFFFF" w:sz="8" w:space="0"/>
+            </w:tcBorders>
+          </w:tcPr>
+          <w:p/>
         </w:tc>
       </w:tr>
     </w:tbl>
@@ -397,7 +385,7 @@
 </file>
 
 <file path=word/styles.xml><?xml version="1.0" encoding="utf-8"?>
-<w:styles xmlns:r="http://schemas.openxmlformats.org/officeDocument/2006/relationships" xmlns:w="http://schemas.openxmlformats.org/wordprocessingml/2006/main" xmlns:w15="http://schemas.microsoft.com/office/word/2012/wordml" xmlns:m="http://schemas.openxmlformats.org/officeDocument/2006/math" xmlns:w14="http://schemas.microsoft.com/office/word/2010/wordml" xmlns:wp="http://schemas.openxmlformats.org/drawingml/2006/wordprocessingDrawing" xmlns:a="http://schemas.openxmlformats.org/drawingml/2006/main" xmlns:wp14="http://schemas.microsoft.com/office/word/2010/wordprocessingDrawing" xmlns:mc="http://schemas.openxmlformats.org/markup-compatibility/2006" xmlns:sl="http://schemas.openxmlformats.org/schemaLibrary/2006/main" xmlns:wne="http://schemas.microsoft.com/office/word/2006/wordml" xmlns:c="http://schemas.openxmlformats.org/drawingml/2006/chart" xmlns:cdr="http://schemas.openxmlformats.org/drawingml/2006/chartDrawing" xmlns:c14="http://schemas.microsoft.com/office/drawing/2007/8/2/chart" xmlns:dgm="http://schemas.openxmlformats.org/drawingml/2006/diagram" xmlns:pic="http://schemas.openxmlformats.org/drawingml/2006/picture" xmlns:xdr="http://schemas.openxmlformats.org/drawingml/2006/spreadsheetDrawing" xmlns:dsp="http://schemas.microsoft.com/office/drawing/2008/diagram" xmlns:xvml="urn:schemas-microsoft-com:office:excel" xmlns:o="urn:schemas-microsoft-com:office:office" xmlns:v="urn:schemas-microsoft-com:vml" xmlns:w10="urn:schemas-microsoft-com:office:word" xmlns:pvml="urn:schemas-microsoft-com:office:powerpoint" xmlns:cppr="http://schemas.microsoft.com/office/2006/coverPageProps" xmlns:odx="http://opendope.org/xpaths" xmlns:odc="http://opendope.org/conditions" xmlns:odq="http://opendope.org/questions" xmlns:oda="http://opendope.org/answers" xmlns:odi="http://opendope.org/components" xmlns:odgm="http://opendope.org/SmartArt/DataHierarchy" xmlns:b="http://schemas.openxmlformats.org/officeDocument/2006/bibliography" xmlns:wps="http://schemas.microsoft.com/office/word/2010/wordprocessingShape" xmlns:w16se="http://schemas.microsoft.com/office/word/2015/wordml/symex" xmlns:w16cid="http://schemas.microsoft.com/office/word/2016/wordml/cid" xmlns:wetp="http://schemas.microsoft.com/office/webextensions/taskpanes/2010/11" xmlns:we="http://schemas.microsoft.com/office/webextensions/webextension/2010/11" xmlns:comp="http://schemas.openxmlformats.org/drawingml/2006/compatibility" xmlns:lc="http://schemas.openxmlformats.org/drawingml/2006/lockedCanvas">
+<w:styles xmlns:w="http://schemas.openxmlformats.org/wordprocessingml/2006/main" xmlns:w14="http://schemas.microsoft.com/office/word/2010/wordml" xmlns:wp="http://schemas.openxmlformats.org/drawingml/2006/wordprocessingDrawing" xmlns:r="http://schemas.openxmlformats.org/officeDocument/2006/relationships" xmlns:a="http://schemas.openxmlformats.org/drawingml/2006/main" xmlns:wp14="http://schemas.microsoft.com/office/word/2010/wordprocessingDrawing" xmlns:m="http://schemas.openxmlformats.org/officeDocument/2006/math" xmlns:w15="http://schemas.microsoft.com/office/word/2012/wordml" xmlns:mc="http://schemas.openxmlformats.org/markup-compatibility/2006" xmlns:sl="http://schemas.openxmlformats.org/schemaLibrary/2006/main" xmlns:wne="http://schemas.microsoft.com/office/word/2006/wordml" xmlns:c="http://schemas.openxmlformats.org/drawingml/2006/chart" xmlns:cdr="http://schemas.openxmlformats.org/drawingml/2006/chartDrawing" xmlns:c14="http://schemas.microsoft.com/office/drawing/2007/8/2/chart" xmlns:dgm="http://schemas.openxmlformats.org/drawingml/2006/diagram" xmlns:pic="http://schemas.openxmlformats.org/drawingml/2006/picture" xmlns:xdr="http://schemas.openxmlformats.org/drawingml/2006/spreadsheetDrawing" xmlns:dsp="http://schemas.microsoft.com/office/drawing/2008/diagram" xmlns:xvml="urn:schemas-microsoft-com:office:excel" xmlns:o="urn:schemas-microsoft-com:office:office" xmlns:v="urn:schemas-microsoft-com:vml" xmlns:w10="urn:schemas-microsoft-com:office:word" xmlns:pvml="urn:schemas-microsoft-com:office:powerpoint" xmlns:cppr="http://schemas.microsoft.com/office/2006/coverPageProps" xmlns:odx="http://opendope.org/xpaths" xmlns:odc="http://opendope.org/conditions" xmlns:odq="http://opendope.org/questions" xmlns:oda="http://opendope.org/answers" xmlns:odi="http://opendope.org/components" xmlns:odgm="http://opendope.org/SmartArt/DataHierarchy" xmlns:b="http://schemas.openxmlformats.org/officeDocument/2006/bibliography" xmlns:wps="http://schemas.microsoft.com/office/word/2010/wordprocessingShape" xmlns:w16se="http://schemas.microsoft.com/office/word/2015/wordml/symex" xmlns:w16cid="http://schemas.microsoft.com/office/word/2016/wordml/cid" xmlns:wetp="http://schemas.microsoft.com/office/webextensions/taskpanes/2010/11" xmlns:we="http://schemas.microsoft.com/office/webextensions/webextension/2010/11" xmlns:comp="http://schemas.openxmlformats.org/drawingml/2006/compatibility" xmlns:lc="http://schemas.openxmlformats.org/drawingml/2006/lockedCanvas">
   <w:docDefaults>
     <w:rPrDefault>
       <w:rPr>

</xml_diff>

<commit_message>
-Added additionalInfo_view.fxml and final_view.fxml -Refactored naming of views and controllers -Minor updates in logic
</commit_message>
<xml_diff>
--- a/src/main/resources/com/example/curriculumvitae/wordExamples/example.docx
+++ b/src/main/resources/com/example/curriculumvitae/wordExamples/example.docx
@@ -1,8 +1,8 @@
 
 <file path=word/document.xml><?xml version="1.0" encoding="utf-8"?>
-<w:document xmlns:w="http://schemas.openxmlformats.org/wordprocessingml/2006/main" xmlns:w15="http://schemas.microsoft.com/office/word/2012/wordml" xmlns:w14="http://schemas.microsoft.com/office/word/2010/wordml" xmlns:r="http://schemas.openxmlformats.org/officeDocument/2006/relationships" xmlns:m="http://schemas.openxmlformats.org/officeDocument/2006/math" xmlns:wp="http://schemas.openxmlformats.org/drawingml/2006/wordprocessingDrawing" xmlns:a="http://schemas.openxmlformats.org/drawingml/2006/main" xmlns:wp14="http://schemas.microsoft.com/office/word/2010/wordprocessingDrawing" xmlns:mc="http://schemas.openxmlformats.org/markup-compatibility/2006" xmlns:sl="http://schemas.openxmlformats.org/schemaLibrary/2006/main" xmlns:wne="http://schemas.microsoft.com/office/word/2006/wordml" xmlns:c="http://schemas.openxmlformats.org/drawingml/2006/chart" xmlns:cdr="http://schemas.openxmlformats.org/drawingml/2006/chartDrawing" xmlns:c14="http://schemas.microsoft.com/office/drawing/2007/8/2/chart" xmlns:dgm="http://schemas.openxmlformats.org/drawingml/2006/diagram" xmlns:pic="http://schemas.openxmlformats.org/drawingml/2006/picture" xmlns:xdr="http://schemas.openxmlformats.org/drawingml/2006/spreadsheetDrawing" xmlns:dsp="http://schemas.microsoft.com/office/drawing/2008/diagram" xmlns:xvml="urn:schemas-microsoft-com:office:excel" xmlns:o="urn:schemas-microsoft-com:office:office" xmlns:v="urn:schemas-microsoft-com:vml" xmlns:w10="urn:schemas-microsoft-com:office:word" xmlns:pvml="urn:schemas-microsoft-com:office:powerpoint" xmlns:cppr="http://schemas.microsoft.com/office/2006/coverPageProps" xmlns:odx="http://opendope.org/xpaths" xmlns:odc="http://opendope.org/conditions" xmlns:odq="http://opendope.org/questions" xmlns:oda="http://opendope.org/answers" xmlns:odi="http://opendope.org/components" xmlns:odgm="http://opendope.org/SmartArt/DataHierarchy" xmlns:b="http://schemas.openxmlformats.org/officeDocument/2006/bibliography" xmlns:wps="http://schemas.microsoft.com/office/word/2010/wordprocessingShape" xmlns:w16se="http://schemas.microsoft.com/office/word/2015/wordml/symex" xmlns:w16cid="http://schemas.microsoft.com/office/word/2016/wordml/cid" xmlns:wetp="http://schemas.microsoft.com/office/webextensions/taskpanes/2010/11" xmlns:we="http://schemas.microsoft.com/office/webextensions/webextension/2010/11" xmlns:comp="http://schemas.openxmlformats.org/drawingml/2006/compatibility" xmlns:lc="http://schemas.openxmlformats.org/drawingml/2006/lockedCanvas">
+<w:document xmlns:w="http://schemas.openxmlformats.org/wordprocessingml/2006/main" xmlns:r="http://schemas.openxmlformats.org/officeDocument/2006/relationships" xmlns:w15="http://schemas.microsoft.com/office/word/2012/wordml" xmlns:w14="http://schemas.microsoft.com/office/word/2010/wordml" xmlns:m="http://schemas.openxmlformats.org/officeDocument/2006/math" xmlns:wp="http://schemas.openxmlformats.org/drawingml/2006/wordprocessingDrawing" xmlns:a="http://schemas.openxmlformats.org/drawingml/2006/main" xmlns:wp14="http://schemas.microsoft.com/office/word/2010/wordprocessingDrawing" xmlns:mc="http://schemas.openxmlformats.org/markup-compatibility/2006" xmlns:sl="http://schemas.openxmlformats.org/schemaLibrary/2006/main" xmlns:wne="http://schemas.microsoft.com/office/word/2006/wordml" xmlns:c="http://schemas.openxmlformats.org/drawingml/2006/chart" xmlns:cdr="http://schemas.openxmlformats.org/drawingml/2006/chartDrawing" xmlns:c14="http://schemas.microsoft.com/office/drawing/2007/8/2/chart" xmlns:dgm="http://schemas.openxmlformats.org/drawingml/2006/diagram" xmlns:pic="http://schemas.openxmlformats.org/drawingml/2006/picture" xmlns:xdr="http://schemas.openxmlformats.org/drawingml/2006/spreadsheetDrawing" xmlns:dsp="http://schemas.microsoft.com/office/drawing/2008/diagram" xmlns:xvml="urn:schemas-microsoft-com:office:excel" xmlns:o="urn:schemas-microsoft-com:office:office" xmlns:v="urn:schemas-microsoft-com:vml" xmlns:w10="urn:schemas-microsoft-com:office:word" xmlns:pvml="urn:schemas-microsoft-com:office:powerpoint" xmlns:cppr="http://schemas.microsoft.com/office/2006/coverPageProps" xmlns:odx="http://opendope.org/xpaths" xmlns:odc="http://opendope.org/conditions" xmlns:odq="http://opendope.org/questions" xmlns:oda="http://opendope.org/answers" xmlns:odi="http://opendope.org/components" xmlns:odgm="http://opendope.org/SmartArt/DataHierarchy" xmlns:b="http://schemas.openxmlformats.org/officeDocument/2006/bibliography" xmlns:wps="http://schemas.microsoft.com/office/word/2010/wordprocessingShape" xmlns:w16se="http://schemas.microsoft.com/office/word/2015/wordml/symex" xmlns:w16cid="http://schemas.microsoft.com/office/word/2016/wordml/cid" xmlns:wetp="http://schemas.microsoft.com/office/webextensions/taskpanes/2010/11" xmlns:we="http://schemas.microsoft.com/office/webextensions/webextension/2010/11" xmlns:comp="http://schemas.openxmlformats.org/drawingml/2006/compatibility" xmlns:lc="http://schemas.openxmlformats.org/drawingml/2006/lockedCanvas">
   <w:body>
-    <!-- Created by docx4j 6.1.2 (Apache licensed) using REFERENCE JAXB in Amazon.com Inc. Java 18.0.2 on Mac OS X -->
+    <!-- Created by docx4j 6.1.2 (Apache licensed) using REFERENCE JAXB in Amazon.com Inc. Java 18.0.2 on Windows 10 -->
     <w:p>
       <w:r>
         <w:drawing>
@@ -414,7 +414,7 @@
 </file>
 
 <file path=word/styles.xml><?xml version="1.0" encoding="utf-8"?>
-<w:styles xmlns:w="http://schemas.openxmlformats.org/wordprocessingml/2006/main" xmlns:w15="http://schemas.microsoft.com/office/word/2012/wordml" xmlns:w14="http://schemas.microsoft.com/office/word/2010/wordml" xmlns:r="http://schemas.openxmlformats.org/officeDocument/2006/relationships" xmlns:m="http://schemas.openxmlformats.org/officeDocument/2006/math" xmlns:wp="http://schemas.openxmlformats.org/drawingml/2006/wordprocessingDrawing" xmlns:a="http://schemas.openxmlformats.org/drawingml/2006/main" xmlns:wp14="http://schemas.microsoft.com/office/word/2010/wordprocessingDrawing" xmlns:mc="http://schemas.openxmlformats.org/markup-compatibility/2006" xmlns:sl="http://schemas.openxmlformats.org/schemaLibrary/2006/main" xmlns:wne="http://schemas.microsoft.com/office/word/2006/wordml" xmlns:c="http://schemas.openxmlformats.org/drawingml/2006/chart" xmlns:cdr="http://schemas.openxmlformats.org/drawingml/2006/chartDrawing" xmlns:c14="http://schemas.microsoft.com/office/drawing/2007/8/2/chart" xmlns:dgm="http://schemas.openxmlformats.org/drawingml/2006/diagram" xmlns:pic="http://schemas.openxmlformats.org/drawingml/2006/picture" xmlns:xdr="http://schemas.openxmlformats.org/drawingml/2006/spreadsheetDrawing" xmlns:dsp="http://schemas.microsoft.com/office/drawing/2008/diagram" xmlns:xvml="urn:schemas-microsoft-com:office:excel" xmlns:o="urn:schemas-microsoft-com:office:office" xmlns:v="urn:schemas-microsoft-com:vml" xmlns:w10="urn:schemas-microsoft-com:office:word" xmlns:pvml="urn:schemas-microsoft-com:office:powerpoint" xmlns:cppr="http://schemas.microsoft.com/office/2006/coverPageProps" xmlns:odx="http://opendope.org/xpaths" xmlns:odc="http://opendope.org/conditions" xmlns:odq="http://opendope.org/questions" xmlns:oda="http://opendope.org/answers" xmlns:odi="http://opendope.org/components" xmlns:odgm="http://opendope.org/SmartArt/DataHierarchy" xmlns:b="http://schemas.openxmlformats.org/officeDocument/2006/bibliography" xmlns:wps="http://schemas.microsoft.com/office/word/2010/wordprocessingShape" xmlns:w16se="http://schemas.microsoft.com/office/word/2015/wordml/symex" xmlns:w16cid="http://schemas.microsoft.com/office/word/2016/wordml/cid" xmlns:wetp="http://schemas.microsoft.com/office/webextensions/taskpanes/2010/11" xmlns:we="http://schemas.microsoft.com/office/webextensions/webextension/2010/11" xmlns:comp="http://schemas.openxmlformats.org/drawingml/2006/compatibility" xmlns:lc="http://schemas.openxmlformats.org/drawingml/2006/lockedCanvas">
+<w:styles xmlns:w="http://schemas.openxmlformats.org/wordprocessingml/2006/main" xmlns:r="http://schemas.openxmlformats.org/officeDocument/2006/relationships" xmlns:w15="http://schemas.microsoft.com/office/word/2012/wordml" xmlns:w14="http://schemas.microsoft.com/office/word/2010/wordml" xmlns:m="http://schemas.openxmlformats.org/officeDocument/2006/math" xmlns:wp="http://schemas.openxmlformats.org/drawingml/2006/wordprocessingDrawing" xmlns:a="http://schemas.openxmlformats.org/drawingml/2006/main" xmlns:wp14="http://schemas.microsoft.com/office/word/2010/wordprocessingDrawing" xmlns:mc="http://schemas.openxmlformats.org/markup-compatibility/2006" xmlns:sl="http://schemas.openxmlformats.org/schemaLibrary/2006/main" xmlns:wne="http://schemas.microsoft.com/office/word/2006/wordml" xmlns:c="http://schemas.openxmlformats.org/drawingml/2006/chart" xmlns:cdr="http://schemas.openxmlformats.org/drawingml/2006/chartDrawing" xmlns:c14="http://schemas.microsoft.com/office/drawing/2007/8/2/chart" xmlns:dgm="http://schemas.openxmlformats.org/drawingml/2006/diagram" xmlns:pic="http://schemas.openxmlformats.org/drawingml/2006/picture" xmlns:xdr="http://schemas.openxmlformats.org/drawingml/2006/spreadsheetDrawing" xmlns:dsp="http://schemas.microsoft.com/office/drawing/2008/diagram" xmlns:xvml="urn:schemas-microsoft-com:office:excel" xmlns:o="urn:schemas-microsoft-com:office:office" xmlns:v="urn:schemas-microsoft-com:vml" xmlns:w10="urn:schemas-microsoft-com:office:word" xmlns:pvml="urn:schemas-microsoft-com:office:powerpoint" xmlns:cppr="http://schemas.microsoft.com/office/2006/coverPageProps" xmlns:odx="http://opendope.org/xpaths" xmlns:odc="http://opendope.org/conditions" xmlns:odq="http://opendope.org/questions" xmlns:oda="http://opendope.org/answers" xmlns:odi="http://opendope.org/components" xmlns:odgm="http://opendope.org/SmartArt/DataHierarchy" xmlns:b="http://schemas.openxmlformats.org/officeDocument/2006/bibliography" xmlns:wps="http://schemas.microsoft.com/office/word/2010/wordprocessingShape" xmlns:w16se="http://schemas.microsoft.com/office/word/2015/wordml/symex" xmlns:w16cid="http://schemas.microsoft.com/office/word/2016/wordml/cid" xmlns:wetp="http://schemas.microsoft.com/office/webextensions/taskpanes/2010/11" xmlns:we="http://schemas.microsoft.com/office/webextensions/webextension/2010/11" xmlns:comp="http://schemas.openxmlformats.org/drawingml/2006/compatibility" xmlns:lc="http://schemas.openxmlformats.org/drawingml/2006/lockedCanvas">
   <w:docDefaults>
     <w:rPrDefault>
       <w:rPr>

</xml_diff>